<commit_message>
Testing, Classification Results and Corpus
</commit_message>
<xml_diff>
--- a/Documentation/Classification Algorithm Results/ClassificationAlgorithmResults.docx
+++ b/Documentation/Classification Algorithm Results/ClassificationAlgorithmResults.docx
@@ -18,10 +18,7 @@
     </w:p>
     <w:p>
       <w:r>
-        <w:t>The table below show the results received when testing the algorithms used and their different scores in terms of Precision, Recall and F-Measure</w:t>
-      </w:r>
-      <w:r>
-        <w:t>.</w:t>
+        <w:t>The table below show the results received when testing the algorithms used and their different scores in terms of Precision, Recall and F-Measure.</w:t>
       </w:r>
     </w:p>
     <w:p>
@@ -59,12 +56,22 @@
         </w:numPr>
       </w:pPr>
       <w:r>
-        <w:t>We are using binary feature to represent the presence of the word in a sentenc</w:t>
+        <w:t>We are using binary feature to represent the presence of the word in a sentence</w:t>
       </w:r>
-      <w:bookmarkStart w:id="0" w:name="_GoBack"/>
-      <w:bookmarkEnd w:id="0"/>
+    </w:p>
+    <w:p>
+      <w:pPr>
+        <w:pStyle w:val="ListParagraph"/>
+        <w:numPr>
+          <w:ilvl w:val="0"/>
+          <w:numId w:val="2"/>
+        </w:numPr>
+      </w:pPr>
       <w:r>
-        <w:t>e</w:t>
+        <w:t>Results were produced from both</w:t>
+      </w:r>
+      <w:r>
+        <w:t xml:space="preserve"> written algorithm and WEKA</w:t>
       </w:r>
     </w:p>
     <w:tbl>
@@ -493,8 +500,13 @@
         <w:tc>
           <w:tcPr>
             <w:tcW w:w="1417" w:type="dxa"/>
-          </w:tcPr>
-          <w:p/>
+            <w:vMerge w:val="restart"/>
+          </w:tcPr>
+          <w:p>
+            <w:r>
+              <w:t>Produced in written algorithm</w:t>
+            </w:r>
+          </w:p>
         </w:tc>
       </w:tr>
       <w:tr>
@@ -560,6 +572,7 @@
         <w:tc>
           <w:tcPr>
             <w:tcW w:w="1417" w:type="dxa"/>
+            <w:vMerge/>
           </w:tcPr>
           <w:p/>
         </w:tc>
@@ -766,6 +779,794 @@
       </w:tr>
     </w:tbl>
     <w:p/>
+    <w:p>
+      <w:pPr>
+        <w:rPr>
+          <w:b/>
+          <w:u w:val="single"/>
+        </w:rPr>
+      </w:pPr>
+      <w:r>
+        <w:rPr>
+          <w:b/>
+          <w:u w:val="single"/>
+        </w:rPr>
+        <w:t>No Oversampling Applied</w:t>
+      </w:r>
+    </w:p>
+    <w:tbl>
+      <w:tblPr>
+        <w:tblStyle w:val="TableGrid"/>
+        <w:tblW w:w="0" w:type="auto"/>
+        <w:tblLook w:val="04A0" w:firstRow="1" w:lastRow="0" w:firstColumn="1" w:lastColumn="0" w:noHBand="0" w:noVBand="1"/>
+      </w:tblPr>
+      <w:tblGrid>
+        <w:gridCol w:w="1657"/>
+        <w:gridCol w:w="1657"/>
+        <w:gridCol w:w="1501"/>
+        <w:gridCol w:w="1417"/>
+        <w:gridCol w:w="1560"/>
+        <w:gridCol w:w="1275"/>
+        <w:gridCol w:w="1560"/>
+        <w:gridCol w:w="1417"/>
+        <w:gridCol w:w="1417"/>
+      </w:tblGrid>
+      <w:tr>
+        <w:trPr>
+          <w:trHeight w:val="310"/>
+        </w:trPr>
+        <w:tc>
+          <w:tcPr>
+            <w:tcW w:w="1657" w:type="dxa"/>
+            <w:vMerge w:val="restart"/>
+          </w:tcPr>
+          <w:p>
+            <w:r>
+              <w:t>Algorithm</w:t>
+            </w:r>
+          </w:p>
+        </w:tc>
+        <w:tc>
+          <w:tcPr>
+            <w:tcW w:w="1657" w:type="dxa"/>
+            <w:vMerge w:val="restart"/>
+          </w:tcPr>
+          <w:p>
+            <w:r>
+              <w:t>Training Set or Cross Validation (10 Folds)</w:t>
+            </w:r>
+          </w:p>
+        </w:tc>
+        <w:tc>
+          <w:tcPr>
+            <w:tcW w:w="4478" w:type="dxa"/>
+            <w:gridSpan w:val="3"/>
+          </w:tcPr>
+          <w:p>
+            <w:r>
+              <w:t>Positive Class (risky)</w:t>
+            </w:r>
+          </w:p>
+        </w:tc>
+        <w:tc>
+          <w:tcPr>
+            <w:tcW w:w="4252" w:type="dxa"/>
+            <w:gridSpan w:val="3"/>
+          </w:tcPr>
+          <w:p>
+            <w:r>
+              <w:t>Negative Class (non-risky)</w:t>
+            </w:r>
+          </w:p>
+        </w:tc>
+        <w:tc>
+          <w:tcPr>
+            <w:tcW w:w="1417" w:type="dxa"/>
+            <w:vMerge w:val="restart"/>
+          </w:tcPr>
+          <w:p>
+            <w:r>
+              <w:t>Result Buffer from WEKA</w:t>
+            </w:r>
+          </w:p>
+        </w:tc>
+      </w:tr>
+      <w:tr>
+        <w:trPr>
+          <w:trHeight w:val="947"/>
+        </w:trPr>
+        <w:tc>
+          <w:tcPr>
+            <w:tcW w:w="1657" w:type="dxa"/>
+            <w:vMerge/>
+          </w:tcPr>
+          <w:p/>
+        </w:tc>
+        <w:tc>
+          <w:tcPr>
+            <w:tcW w:w="1657" w:type="dxa"/>
+            <w:vMerge/>
+          </w:tcPr>
+          <w:p/>
+        </w:tc>
+        <w:tc>
+          <w:tcPr>
+            <w:tcW w:w="1501" w:type="dxa"/>
+          </w:tcPr>
+          <w:p>
+            <w:r>
+              <w:t>Precision</w:t>
+            </w:r>
+          </w:p>
+        </w:tc>
+        <w:tc>
+          <w:tcPr>
+            <w:tcW w:w="1417" w:type="dxa"/>
+          </w:tcPr>
+          <w:p>
+            <w:r>
+              <w:t>Recall</w:t>
+            </w:r>
+          </w:p>
+        </w:tc>
+        <w:tc>
+          <w:tcPr>
+            <w:tcW w:w="1560" w:type="dxa"/>
+          </w:tcPr>
+          <w:p>
+            <w:r>
+              <w:t>F-Measure</w:t>
+            </w:r>
+          </w:p>
+        </w:tc>
+        <w:tc>
+          <w:tcPr>
+            <w:tcW w:w="1275" w:type="dxa"/>
+          </w:tcPr>
+          <w:p>
+            <w:r>
+              <w:t>Precision</w:t>
+            </w:r>
+          </w:p>
+        </w:tc>
+        <w:tc>
+          <w:tcPr>
+            <w:tcW w:w="1560" w:type="dxa"/>
+          </w:tcPr>
+          <w:p>
+            <w:r>
+              <w:t>Recall</w:t>
+            </w:r>
+          </w:p>
+        </w:tc>
+        <w:tc>
+          <w:tcPr>
+            <w:tcW w:w="1417" w:type="dxa"/>
+          </w:tcPr>
+          <w:p>
+            <w:r>
+              <w:t>F-Measure</w:t>
+            </w:r>
+          </w:p>
+        </w:tc>
+        <w:tc>
+          <w:tcPr>
+            <w:tcW w:w="1417" w:type="dxa"/>
+            <w:vMerge/>
+          </w:tcPr>
+          <w:p/>
+        </w:tc>
+      </w:tr>
+      <w:tr>
+        <w:trPr>
+          <w:trHeight w:val="324"/>
+        </w:trPr>
+        <w:tc>
+          <w:tcPr>
+            <w:tcW w:w="1657" w:type="dxa"/>
+          </w:tcPr>
+          <w:p>
+            <w:r>
+              <w:t>Random Forest</w:t>
+            </w:r>
+          </w:p>
+        </w:tc>
+        <w:tc>
+          <w:tcPr>
+            <w:tcW w:w="1657" w:type="dxa"/>
+          </w:tcPr>
+          <w:p>
+            <w:r>
+              <w:t>Training Set</w:t>
+            </w:r>
+          </w:p>
+        </w:tc>
+        <w:tc>
+          <w:tcPr>
+            <w:tcW w:w="1501" w:type="dxa"/>
+          </w:tcPr>
+          <w:p>
+            <w:r>
+              <w:t>1.000</w:t>
+            </w:r>
+          </w:p>
+        </w:tc>
+        <w:tc>
+          <w:tcPr>
+            <w:tcW w:w="1417" w:type="dxa"/>
+          </w:tcPr>
+          <w:p>
+            <w:r>
+              <w:t>0.987</w:t>
+            </w:r>
+          </w:p>
+        </w:tc>
+        <w:tc>
+          <w:tcPr>
+            <w:tcW w:w="1560" w:type="dxa"/>
+          </w:tcPr>
+          <w:p>
+            <w:r>
+              <w:t>0.993</w:t>
+            </w:r>
+          </w:p>
+        </w:tc>
+        <w:tc>
+          <w:tcPr>
+            <w:tcW w:w="1275" w:type="dxa"/>
+          </w:tcPr>
+          <w:p>
+            <w:r>
+              <w:t>0.999</w:t>
+            </w:r>
+          </w:p>
+        </w:tc>
+        <w:tc>
+          <w:tcPr>
+            <w:tcW w:w="1560" w:type="dxa"/>
+          </w:tcPr>
+          <w:p>
+            <w:r>
+              <w:t>1.000</w:t>
+            </w:r>
+          </w:p>
+        </w:tc>
+        <w:tc>
+          <w:tcPr>
+            <w:tcW w:w="1417" w:type="dxa"/>
+          </w:tcPr>
+          <w:p>
+            <w:r>
+              <w:t>0.999</w:t>
+            </w:r>
+          </w:p>
+        </w:tc>
+        <w:tc>
+          <w:tcPr>
+            <w:tcW w:w="1417" w:type="dxa"/>
+          </w:tcPr>
+          <w:p>
+            <w:hyperlink r:id="rId10" w:history="1">
+              <w:r>
+                <w:rPr>
+                  <w:rStyle w:val="Hyperlink"/>
+                </w:rPr>
+                <w:t>RFTS1</w:t>
+              </w:r>
+            </w:hyperlink>
+          </w:p>
+        </w:tc>
+      </w:tr>
+      <w:tr>
+        <w:trPr>
+          <w:trHeight w:val="310"/>
+        </w:trPr>
+        <w:tc>
+          <w:tcPr>
+            <w:tcW w:w="1657" w:type="dxa"/>
+          </w:tcPr>
+          <w:p>
+            <w:r>
+              <w:t>Random Forest</w:t>
+            </w:r>
+          </w:p>
+        </w:tc>
+        <w:tc>
+          <w:tcPr>
+            <w:tcW w:w="1657" w:type="dxa"/>
+          </w:tcPr>
+          <w:p>
+            <w:r>
+              <w:t>Cross Validation</w:t>
+            </w:r>
+          </w:p>
+        </w:tc>
+        <w:tc>
+          <w:tcPr>
+            <w:tcW w:w="1501" w:type="dxa"/>
+          </w:tcPr>
+          <w:p>
+            <w:r>
+              <w:t>0.780</w:t>
+            </w:r>
+          </w:p>
+        </w:tc>
+        <w:tc>
+          <w:tcPr>
+            <w:tcW w:w="1417" w:type="dxa"/>
+          </w:tcPr>
+          <w:p>
+            <w:r>
+              <w:t>0.150</w:t>
+            </w:r>
+          </w:p>
+        </w:tc>
+        <w:tc>
+          <w:tcPr>
+            <w:tcW w:w="1560" w:type="dxa"/>
+          </w:tcPr>
+          <w:p>
+            <w:r>
+              <w:t>0.251</w:t>
+            </w:r>
+          </w:p>
+        </w:tc>
+        <w:tc>
+          <w:tcPr>
+            <w:tcW w:w="1275" w:type="dxa"/>
+          </w:tcPr>
+          <w:p>
+            <w:r>
+              <w:t>0.938</w:t>
+            </w:r>
+          </w:p>
+        </w:tc>
+        <w:tc>
+          <w:tcPr>
+            <w:tcW w:w="1560" w:type="dxa"/>
+          </w:tcPr>
+          <w:p>
+            <w:r>
+              <w:t>0.997</w:t>
+            </w:r>
+          </w:p>
+        </w:tc>
+        <w:tc>
+          <w:tcPr>
+            <w:tcW w:w="1417" w:type="dxa"/>
+          </w:tcPr>
+          <w:p>
+            <w:r>
+              <w:t>0.967</w:t>
+            </w:r>
+          </w:p>
+        </w:tc>
+        <w:tc>
+          <w:tcPr>
+            <w:tcW w:w="1417" w:type="dxa"/>
+          </w:tcPr>
+          <w:p>
+            <w:hyperlink r:id="rId11" w:history="1">
+              <w:r>
+                <w:rPr>
+                  <w:rStyle w:val="Hyperlink"/>
+                </w:rPr>
+                <w:t>RFCV1</w:t>
+              </w:r>
+            </w:hyperlink>
+          </w:p>
+        </w:tc>
+      </w:tr>
+      <w:tr>
+        <w:trPr>
+          <w:trHeight w:val="310"/>
+        </w:trPr>
+        <w:tc>
+          <w:tcPr>
+            <w:tcW w:w="1657" w:type="dxa"/>
+          </w:tcPr>
+          <w:p>
+            <w:r>
+              <w:t>Decision Trees</w:t>
+            </w:r>
+          </w:p>
+        </w:tc>
+        <w:tc>
+          <w:tcPr>
+            <w:tcW w:w="1657" w:type="dxa"/>
+          </w:tcPr>
+          <w:p>
+            <w:r>
+              <w:t>Training Set</w:t>
+            </w:r>
+          </w:p>
+        </w:tc>
+        <w:tc>
+          <w:tcPr>
+            <w:tcW w:w="1501" w:type="dxa"/>
+          </w:tcPr>
+          <w:p>
+            <w:r>
+              <w:t>0.890</w:t>
+            </w:r>
+          </w:p>
+        </w:tc>
+        <w:tc>
+          <w:tcPr>
+            <w:tcW w:w="1417" w:type="dxa"/>
+          </w:tcPr>
+          <w:p>
+            <w:r>
+              <w:t>0.554</w:t>
+            </w:r>
+          </w:p>
+        </w:tc>
+        <w:tc>
+          <w:tcPr>
+            <w:tcW w:w="1560" w:type="dxa"/>
+          </w:tcPr>
+          <w:p>
+            <w:r>
+              <w:t>0.683</w:t>
+            </w:r>
+          </w:p>
+        </w:tc>
+        <w:tc>
+          <w:tcPr>
+            <w:tcW w:w="1275" w:type="dxa"/>
+          </w:tcPr>
+          <w:p>
+            <w:r>
+              <w:t>0.967</w:t>
+            </w:r>
+          </w:p>
+        </w:tc>
+        <w:tc>
+          <w:tcPr>
+            <w:tcW w:w="1560" w:type="dxa"/>
+          </w:tcPr>
+          <w:p>
+            <w:r>
+              <w:t>0.995</w:t>
+            </w:r>
+          </w:p>
+        </w:tc>
+        <w:tc>
+          <w:tcPr>
+            <w:tcW w:w="1417" w:type="dxa"/>
+          </w:tcPr>
+          <w:p>
+            <w:r>
+              <w:t>0.980</w:t>
+            </w:r>
+          </w:p>
+        </w:tc>
+        <w:tc>
+          <w:tcPr>
+            <w:tcW w:w="1417" w:type="dxa"/>
+          </w:tcPr>
+          <w:p>
+            <w:hyperlink r:id="rId12" w:history="1">
+              <w:r>
+                <w:rPr>
+                  <w:rStyle w:val="Hyperlink"/>
+                </w:rPr>
+                <w:t>DTTS1</w:t>
+              </w:r>
+            </w:hyperlink>
+          </w:p>
+        </w:tc>
+      </w:tr>
+      <w:tr>
+        <w:trPr>
+          <w:trHeight w:val="310"/>
+        </w:trPr>
+        <w:tc>
+          <w:tcPr>
+            <w:tcW w:w="1657" w:type="dxa"/>
+          </w:tcPr>
+          <w:p>
+            <w:r>
+              <w:lastRenderedPageBreak/>
+              <w:t xml:space="preserve">Decision </w:t>
+            </w:r>
+            <w:r>
+              <w:t>Trees</w:t>
+            </w:r>
+          </w:p>
+        </w:tc>
+        <w:tc>
+          <w:tcPr>
+            <w:tcW w:w="1657" w:type="dxa"/>
+          </w:tcPr>
+          <w:p>
+            <w:r>
+              <w:t>Cross Validation</w:t>
+            </w:r>
+          </w:p>
+        </w:tc>
+        <w:tc>
+          <w:tcPr>
+            <w:tcW w:w="1501" w:type="dxa"/>
+          </w:tcPr>
+          <w:p>
+            <w:r>
+              <w:t>0.519</w:t>
+            </w:r>
+          </w:p>
+        </w:tc>
+        <w:tc>
+          <w:tcPr>
+            <w:tcW w:w="1417" w:type="dxa"/>
+          </w:tcPr>
+          <w:p>
+            <w:r>
+              <w:t>0.319</w:t>
+            </w:r>
+          </w:p>
+        </w:tc>
+        <w:tc>
+          <w:tcPr>
+            <w:tcW w:w="1560" w:type="dxa"/>
+          </w:tcPr>
+          <w:p>
+            <w:r>
+              <w:t>0.395</w:t>
+            </w:r>
+          </w:p>
+        </w:tc>
+        <w:tc>
+          <w:tcPr>
+            <w:tcW w:w="1275" w:type="dxa"/>
+          </w:tcPr>
+          <w:p>
+            <w:r>
+              <w:t>0.949</w:t>
+            </w:r>
+          </w:p>
+        </w:tc>
+        <w:tc>
+          <w:tcPr>
+            <w:tcW w:w="1560" w:type="dxa"/>
+          </w:tcPr>
+          <w:p>
+            <w:r>
+              <w:t>0.977</w:t>
+            </w:r>
+          </w:p>
+        </w:tc>
+        <w:tc>
+          <w:tcPr>
+            <w:tcW w:w="1417" w:type="dxa"/>
+          </w:tcPr>
+          <w:p>
+            <w:r>
+              <w:t>0.963</w:t>
+            </w:r>
+          </w:p>
+        </w:tc>
+        <w:tc>
+          <w:tcPr>
+            <w:tcW w:w="1417" w:type="dxa"/>
+          </w:tcPr>
+          <w:p>
+            <w:hyperlink r:id="rId13" w:history="1">
+              <w:r>
+                <w:rPr>
+                  <w:rStyle w:val="Hyperlink"/>
+                </w:rPr>
+                <w:t>DTCV1</w:t>
+              </w:r>
+            </w:hyperlink>
+            <w:bookmarkStart w:id="0" w:name="_GoBack"/>
+            <w:bookmarkEnd w:id="0"/>
+          </w:p>
+        </w:tc>
+      </w:tr>
+      <w:tr>
+        <w:trPr>
+          <w:trHeight w:val="310"/>
+        </w:trPr>
+        <w:tc>
+          <w:tcPr>
+            <w:tcW w:w="1657" w:type="dxa"/>
+          </w:tcPr>
+          <w:p>
+            <w:r>
+              <w:t>Naïve Bayes</w:t>
+            </w:r>
+          </w:p>
+        </w:tc>
+        <w:tc>
+          <w:tcPr>
+            <w:tcW w:w="1657" w:type="dxa"/>
+          </w:tcPr>
+          <w:p>
+            <w:r>
+              <w:t>Training Set</w:t>
+            </w:r>
+          </w:p>
+        </w:tc>
+        <w:tc>
+          <w:tcPr>
+            <w:tcW w:w="1501" w:type="dxa"/>
+          </w:tcPr>
+          <w:p>
+            <w:r>
+              <w:t>0.2</w:t>
+            </w:r>
+            <w:r>
+              <w:t>36</w:t>
+            </w:r>
+          </w:p>
+        </w:tc>
+        <w:tc>
+          <w:tcPr>
+            <w:tcW w:w="1417" w:type="dxa"/>
+          </w:tcPr>
+          <w:p>
+            <w:r>
+              <w:t>0.840</w:t>
+            </w:r>
+          </w:p>
+        </w:tc>
+        <w:tc>
+          <w:tcPr>
+            <w:tcW w:w="1560" w:type="dxa"/>
+          </w:tcPr>
+          <w:p>
+            <w:r>
+              <w:t>0.368</w:t>
+            </w:r>
+          </w:p>
+        </w:tc>
+        <w:tc>
+          <w:tcPr>
+            <w:tcW w:w="1275" w:type="dxa"/>
+          </w:tcPr>
+          <w:p>
+            <w:r>
+              <w:t>0.985</w:t>
+            </w:r>
+          </w:p>
+        </w:tc>
+        <w:tc>
+          <w:tcPr>
+            <w:tcW w:w="1560" w:type="dxa"/>
+          </w:tcPr>
+          <w:p>
+            <w:r>
+              <w:t>0.790</w:t>
+            </w:r>
+          </w:p>
+        </w:tc>
+        <w:tc>
+          <w:tcPr>
+            <w:tcW w:w="1417" w:type="dxa"/>
+          </w:tcPr>
+          <w:p>
+            <w:r>
+              <w:t>0.877</w:t>
+            </w:r>
+          </w:p>
+        </w:tc>
+        <w:tc>
+          <w:tcPr>
+            <w:tcW w:w="1417" w:type="dxa"/>
+          </w:tcPr>
+          <w:p>
+            <w:hyperlink r:id="rId14" w:history="1">
+              <w:r>
+                <w:rPr>
+                  <w:rStyle w:val="Hyperlink"/>
+                </w:rPr>
+                <w:t>NBTS1</w:t>
+              </w:r>
+            </w:hyperlink>
+          </w:p>
+        </w:tc>
+      </w:tr>
+      <w:tr>
+        <w:trPr>
+          <w:trHeight w:val="310"/>
+        </w:trPr>
+        <w:tc>
+          <w:tcPr>
+            <w:tcW w:w="1657" w:type="dxa"/>
+          </w:tcPr>
+          <w:p>
+            <w:r>
+              <w:t>Naïve Bayes</w:t>
+            </w:r>
+          </w:p>
+        </w:tc>
+        <w:tc>
+          <w:tcPr>
+            <w:tcW w:w="1657" w:type="dxa"/>
+          </w:tcPr>
+          <w:p>
+            <w:r>
+              <w:t>Cross Validation</w:t>
+            </w:r>
+          </w:p>
+        </w:tc>
+        <w:tc>
+          <w:tcPr>
+            <w:tcW w:w="1501" w:type="dxa"/>
+          </w:tcPr>
+          <w:p>
+            <w:r>
+              <w:t>0.231</w:t>
+            </w:r>
+          </w:p>
+        </w:tc>
+        <w:tc>
+          <w:tcPr>
+            <w:tcW w:w="1417" w:type="dxa"/>
+          </w:tcPr>
+          <w:p>
+            <w:r>
+              <w:t>0.827</w:t>
+            </w:r>
+          </w:p>
+        </w:tc>
+        <w:tc>
+          <w:tcPr>
+            <w:tcW w:w="1560" w:type="dxa"/>
+          </w:tcPr>
+          <w:p>
+            <w:r>
+              <w:t>0.362</w:t>
+            </w:r>
+          </w:p>
+        </w:tc>
+        <w:tc>
+          <w:tcPr>
+            <w:tcW w:w="1275" w:type="dxa"/>
+          </w:tcPr>
+          <w:p>
+            <w:r>
+              <w:t>0.983</w:t>
+            </w:r>
+          </w:p>
+        </w:tc>
+        <w:tc>
+          <w:tcPr>
+            <w:tcW w:w="1560" w:type="dxa"/>
+          </w:tcPr>
+          <w:p>
+            <w:r>
+              <w:t>0.788</w:t>
+            </w:r>
+          </w:p>
+        </w:tc>
+        <w:tc>
+          <w:tcPr>
+            <w:tcW w:w="1417" w:type="dxa"/>
+          </w:tcPr>
+          <w:p>
+            <w:r>
+              <w:t>0.875</w:t>
+            </w:r>
+          </w:p>
+        </w:tc>
+        <w:tc>
+          <w:tcPr>
+            <w:tcW w:w="1417" w:type="dxa"/>
+          </w:tcPr>
+          <w:p>
+            <w:hyperlink r:id="rId15" w:history="1">
+              <w:r>
+                <w:rPr>
+                  <w:rStyle w:val="Hyperlink"/>
+                </w:rPr>
+                <w:t>NBCV1</w:t>
+              </w:r>
+            </w:hyperlink>
+          </w:p>
+        </w:tc>
+      </w:tr>
+    </w:tbl>
     <w:p/>
     <w:sectPr>
       <w:pgSz w:w="16838" w:h="11906" w:orient="landscape"/>
@@ -1816,7 +2617,7 @@
 </file>
 
 <file path=customXml/itemProps1.xml><?xml version="1.0" encoding="utf-8"?>
-<ds:datastoreItem xmlns:ds="http://schemas.openxmlformats.org/officeDocument/2006/customXml" ds:itemID="{39FB424A-A62B-4546-80E0-335FAFDBE552}">
+<ds:datastoreItem xmlns:ds="http://schemas.openxmlformats.org/officeDocument/2006/customXml" ds:itemID="{D655DFF4-54E2-4CEE-939C-E853E88E0366}">
   <ds:schemaRefs>
     <ds:schemaRef ds:uri="http://schemas.openxmlformats.org/officeDocument/2006/bibliography"/>
   </ds:schemaRefs>

</xml_diff>